<commit_message>
Agregamos el paso a paso de las acciones
</commit_message>
<xml_diff>
--- a/Prueba de word.docx
+++ b/Prueba de word.docx
@@ -2,6 +2,30 @@
 <file path=word/document.xml><?xml version="1.0" encoding="utf-8"?>
 <w:document xmlns:wpc="http://schemas.microsoft.com/office/word/2010/wordprocessingCanvas" xmlns:cx="http://schemas.microsoft.com/office/drawing/2014/chartex" xmlns:cx1="http://schemas.microsoft.com/office/drawing/2015/9/8/chartex" xmlns:cx2="http://schemas.microsoft.com/office/drawing/2015/10/21/chartex" xmlns:cx3="http://schemas.microsoft.com/office/drawing/2016/5/9/chartex" xmlns:cx4="http://schemas.microsoft.com/office/drawing/2016/5/10/chartex" xmlns:cx5="http://schemas.microsoft.com/office/drawing/2016/5/11/chartex" xmlns:cx6="http://schemas.microsoft.com/office/drawing/2016/5/12/chartex" xmlns:cx7="http://schemas.microsoft.com/office/drawing/2016/5/13/chartex" xmlns:cx8="http://schemas.microsoft.com/office/drawing/2016/5/14/chartex" xmlns:mc="http://schemas.openxmlformats.org/markup-compatibility/2006" xmlns:aink="http://schemas.microsoft.com/office/drawing/2016/ink" xmlns:am3d="http://schemas.microsoft.com/office/drawing/2017/model3d" xmlns:o="urn:schemas-microsoft-com:office:office" xmlns:r="http://schemas.openxmlformats.org/officeDocument/2006/relationships" xmlns:m="http://schemas.openxmlformats.org/officeDocument/2006/math" xmlns:v="urn:schemas-microsoft-com:vml" xmlns:wp14="http://schemas.microsoft.com/office/word/2010/wordprocessingDrawing" xmlns:wp="http://schemas.openxmlformats.org/drawingml/2006/wordprocessingDrawing" xmlns:w10="urn:schemas-microsoft-com:office:word" xmlns:w="http://schemas.openxmlformats.org/wordprocessingml/2006/main" xmlns:w14="http://schemas.microsoft.com/office/word/2010/wordml" xmlns:w15="http://schemas.microsoft.com/office/word/2012/wordml" xmlns:w16cex="http://schemas.microsoft.com/office/word/2018/wordml/cex" xmlns:w16cid="http://schemas.microsoft.com/office/word/2016/wordml/cid" xmlns:w16="http://schemas.microsoft.com/office/word/2018/wordml" xmlns:w16se="http://schemas.microsoft.com/office/word/2015/wordml/symex" xmlns:wpg="http://schemas.microsoft.com/office/word/2010/wordprocessingGroup" xmlns:wpi="http://schemas.microsoft.com/office/word/2010/wordprocessingInk" xmlns:wne="http://schemas.microsoft.com/office/word/2006/wordml" xmlns:wps="http://schemas.microsoft.com/office/word/2010/wordprocessingShape" mc:Ignorable="w14 w15 w16se w16cid w16 w16cex wp14">
   <w:body>
+    <w:p>
+      <w:pPr>
+        <w:rPr>
+          <w:noProof/>
+        </w:rPr>
+      </w:pPr>
+    </w:p>
+    <w:p>
+      <w:pPr>
+        <w:rPr>
+          <w:b/>
+          <w:bCs/>
+          <w:noProof/>
+        </w:rPr>
+      </w:pPr>
+      <w:r>
+        <w:rPr>
+          <w:b/>
+          <w:bCs/>
+          <w:noProof/>
+        </w:rPr>
+        <w:t>Ejercicio de prueba inicial</w:t>
+      </w:r>
+    </w:p>
     <w:p>
       <w:r>
         <w:rPr>
@@ -55,6 +79,18 @@
             </a:graphic>
           </wp:inline>
         </w:drawing>
+      </w:r>
+    </w:p>
+    <w:p/>
+    <w:p>
+      <w:r>
+        <w:t xml:space="preserve">Siempre usando una mano, tomamos la hoja y la movemos hacia uno de sus lados, pasamos una de las tarjetas a encima de la hoja anteriormente movida y luego pasamos la otra tarjeta restante a encima de la hoja nuevamente, siguiendo con una mano tomamos las dos tarjetas  con los dedos y las unimos formando un </w:t>
+      </w:r>
+      <w:r>
+        <w:t>triángulo</w:t>
+      </w:r>
+      <w:r>
+        <w:t>, las dejamos hasta que sea estable.</w:t>
       </w:r>
     </w:p>
     <w:sectPr>

</xml_diff>

<commit_message>
version dos de la descripcion de las acciones
</commit_message>
<xml_diff>
--- a/Prueba de word.docx
+++ b/Prueba de word.docx
@@ -49,7 +49,7 @@
                     </pic:cNvPicPr>
                   </pic:nvPicPr>
                   <pic:blipFill>
-                    <a:blip r:embed="rId4">
+                    <a:blip r:embed="rId5">
                       <a:extLst>
                         <a:ext uri="{28A0092B-C50C-407E-A947-70E740481C1C}">
                           <a14:useLocalDpi xmlns:a14="http://schemas.microsoft.com/office/drawing/2010/main" val="0"/>
@@ -93,6 +93,89 @@
         <w:t>, las dejamos hasta que sea estable.</w:t>
       </w:r>
     </w:p>
+    <w:p/>
+    <w:p>
+      <w:r>
+        <w:t>Versión 2</w:t>
+      </w:r>
+    </w:p>
+    <w:p>
+      <w:r>
+        <w:t>Siempre usando una mano.</w:t>
+      </w:r>
+    </w:p>
+    <w:p>
+      <w:pPr>
+        <w:pStyle w:val="Prrafodelista"/>
+        <w:numPr>
+          <w:ilvl w:val="0"/>
+          <w:numId w:val="2"/>
+        </w:numPr>
+      </w:pPr>
+      <w:r>
+        <w:t>Ingrese su mano por debajo de la hoja.</w:t>
+      </w:r>
+    </w:p>
+    <w:p>
+      <w:pPr>
+        <w:pStyle w:val="Prrafodelista"/>
+        <w:numPr>
+          <w:ilvl w:val="0"/>
+          <w:numId w:val="2"/>
+        </w:numPr>
+      </w:pPr>
+      <w:r>
+        <w:t>Tomar las dos tarjetas.</w:t>
+      </w:r>
+    </w:p>
+    <w:p>
+      <w:pPr>
+        <w:pStyle w:val="Prrafodelista"/>
+        <w:numPr>
+          <w:ilvl w:val="0"/>
+          <w:numId w:val="2"/>
+        </w:numPr>
+      </w:pPr>
+      <w:r>
+        <w:t>Sacar la mano de debajo de la hoja con las tarjetas en ella.</w:t>
+      </w:r>
+    </w:p>
+    <w:p>
+      <w:pPr>
+        <w:pStyle w:val="Prrafodelista"/>
+        <w:numPr>
+          <w:ilvl w:val="0"/>
+          <w:numId w:val="2"/>
+        </w:numPr>
+      </w:pPr>
+      <w:r>
+        <w:t>Soltar las tarjetas encima de la hoja.</w:t>
+      </w:r>
+    </w:p>
+    <w:p>
+      <w:pPr>
+        <w:pStyle w:val="Prrafodelista"/>
+        <w:numPr>
+          <w:ilvl w:val="0"/>
+          <w:numId w:val="2"/>
+        </w:numPr>
+      </w:pPr>
+      <w:r>
+        <w:t>rotar poco a poco las tarjetas hasta que ambas toquen por uno de sus lados mas largos a la otra.</w:t>
+      </w:r>
+    </w:p>
+    <w:p>
+      <w:pPr>
+        <w:pStyle w:val="Prrafodelista"/>
+        <w:numPr>
+          <w:ilvl w:val="0"/>
+          <w:numId w:val="2"/>
+        </w:numPr>
+      </w:pPr>
+      <w:r>
+        <w:t>En el sitio donde se tocan, tomar las esquinas (que se están tocando) de ambas tarjetas e irlas levantando sin que se caigan, hasta que tengan una estabilidad y formen un triangulo con la hoja.</w:t>
+      </w:r>
+    </w:p>
     <w:sectPr>
       <w:pgSz w:w="11906" w:h="16838"/>
       <w:pgMar w:top="1417" w:right="1701" w:bottom="1417" w:left="1701" w:header="708" w:footer="708" w:gutter="0"/>
@@ -101,6 +184,195 @@
     </w:sectPr>
   </w:body>
 </w:document>
+</file>
+
+<file path=word/numbering.xml><?xml version="1.0" encoding="utf-8"?>
+<w:numbering xmlns:wpc="http://schemas.microsoft.com/office/word/2010/wordprocessingCanvas" xmlns:cx="http://schemas.microsoft.com/office/drawing/2014/chartex" xmlns:cx1="http://schemas.microsoft.com/office/drawing/2015/9/8/chartex" xmlns:cx2="http://schemas.microsoft.com/office/drawing/2015/10/21/chartex" xmlns:cx3="http://schemas.microsoft.com/office/drawing/2016/5/9/chartex" xmlns:cx4="http://schemas.microsoft.com/office/drawing/2016/5/10/chartex" xmlns:cx5="http://schemas.microsoft.com/office/drawing/2016/5/11/chartex" xmlns:cx6="http://schemas.microsoft.com/office/drawing/2016/5/12/chartex" xmlns:cx7="http://schemas.microsoft.com/office/drawing/2016/5/13/chartex" xmlns:cx8="http://schemas.microsoft.com/office/drawing/2016/5/14/chartex" xmlns:mc="http://schemas.openxmlformats.org/markup-compatibility/2006" xmlns:aink="http://schemas.microsoft.com/office/drawing/2016/ink" xmlns:am3d="http://schemas.microsoft.com/office/drawing/2017/model3d" xmlns:o="urn:schemas-microsoft-com:office:office" xmlns:r="http://schemas.openxmlformats.org/officeDocument/2006/relationships" xmlns:m="http://schemas.openxmlformats.org/officeDocument/2006/math" xmlns:v="urn:schemas-microsoft-com:vml" xmlns:wp14="http://schemas.microsoft.com/office/word/2010/wordprocessingDrawing" xmlns:wp="http://schemas.openxmlformats.org/drawingml/2006/wordprocessingDrawing" xmlns:w10="urn:schemas-microsoft-com:office:word" xmlns:w="http://schemas.openxmlformats.org/wordprocessingml/2006/main" xmlns:w14="http://schemas.microsoft.com/office/word/2010/wordml" xmlns:w15="http://schemas.microsoft.com/office/word/2012/wordml" xmlns:w16cex="http://schemas.microsoft.com/office/word/2018/wordml/cex" xmlns:w16cid="http://schemas.microsoft.com/office/word/2016/wordml/cid" xmlns:w16="http://schemas.microsoft.com/office/word/2018/wordml" xmlns:w16se="http://schemas.microsoft.com/office/word/2015/wordml/symex" xmlns:wpg="http://schemas.microsoft.com/office/word/2010/wordprocessingGroup" xmlns:wpi="http://schemas.microsoft.com/office/word/2010/wordprocessingInk" xmlns:wne="http://schemas.microsoft.com/office/word/2006/wordml" xmlns:wps="http://schemas.microsoft.com/office/word/2010/wordprocessingShape" mc:Ignorable="w14 w15 w16se w16cid w16 w16cex wp14">
+  <w:abstractNum w:abstractNumId="0" w15:restartNumberingAfterBreak="0">
+    <w:nsid w:val="6A323C8B"/>
+    <w:multiLevelType w:val="hybridMultilevel"/>
+    <w:tmpl w:val="79FACB32"/>
+    <w:lvl w:ilvl="0" w:tplc="0C0A000F">
+      <w:start w:val="1"/>
+      <w:numFmt w:val="decimal"/>
+      <w:lvlText w:val="%1."/>
+      <w:lvlJc w:val="left"/>
+      <w:pPr>
+        <w:ind w:left="720" w:hanging="360"/>
+      </w:pPr>
+      <w:rPr>
+        <w:rFonts w:hint="default"/>
+      </w:rPr>
+    </w:lvl>
+    <w:lvl w:ilvl="1" w:tplc="0C0A0019" w:tentative="1">
+      <w:start w:val="1"/>
+      <w:numFmt w:val="lowerLetter"/>
+      <w:lvlText w:val="%2."/>
+      <w:lvlJc w:val="left"/>
+      <w:pPr>
+        <w:ind w:left="1440" w:hanging="360"/>
+      </w:pPr>
+    </w:lvl>
+    <w:lvl w:ilvl="2" w:tplc="0C0A001B" w:tentative="1">
+      <w:start w:val="1"/>
+      <w:numFmt w:val="lowerRoman"/>
+      <w:lvlText w:val="%3."/>
+      <w:lvlJc w:val="right"/>
+      <w:pPr>
+        <w:ind w:left="2160" w:hanging="180"/>
+      </w:pPr>
+    </w:lvl>
+    <w:lvl w:ilvl="3" w:tplc="0C0A000F" w:tentative="1">
+      <w:start w:val="1"/>
+      <w:numFmt w:val="decimal"/>
+      <w:lvlText w:val="%4."/>
+      <w:lvlJc w:val="left"/>
+      <w:pPr>
+        <w:ind w:left="2880" w:hanging="360"/>
+      </w:pPr>
+    </w:lvl>
+    <w:lvl w:ilvl="4" w:tplc="0C0A0019" w:tentative="1">
+      <w:start w:val="1"/>
+      <w:numFmt w:val="lowerLetter"/>
+      <w:lvlText w:val="%5."/>
+      <w:lvlJc w:val="left"/>
+      <w:pPr>
+        <w:ind w:left="3600" w:hanging="360"/>
+      </w:pPr>
+    </w:lvl>
+    <w:lvl w:ilvl="5" w:tplc="0C0A001B" w:tentative="1">
+      <w:start w:val="1"/>
+      <w:numFmt w:val="lowerRoman"/>
+      <w:lvlText w:val="%6."/>
+      <w:lvlJc w:val="right"/>
+      <w:pPr>
+        <w:ind w:left="4320" w:hanging="180"/>
+      </w:pPr>
+    </w:lvl>
+    <w:lvl w:ilvl="6" w:tplc="0C0A000F" w:tentative="1">
+      <w:start w:val="1"/>
+      <w:numFmt w:val="decimal"/>
+      <w:lvlText w:val="%7."/>
+      <w:lvlJc w:val="left"/>
+      <w:pPr>
+        <w:ind w:left="5040" w:hanging="360"/>
+      </w:pPr>
+    </w:lvl>
+    <w:lvl w:ilvl="7" w:tplc="0C0A0019" w:tentative="1">
+      <w:start w:val="1"/>
+      <w:numFmt w:val="lowerLetter"/>
+      <w:lvlText w:val="%8."/>
+      <w:lvlJc w:val="left"/>
+      <w:pPr>
+        <w:ind w:left="5760" w:hanging="360"/>
+      </w:pPr>
+    </w:lvl>
+    <w:lvl w:ilvl="8" w:tplc="0C0A001B" w:tentative="1">
+      <w:start w:val="1"/>
+      <w:numFmt w:val="lowerRoman"/>
+      <w:lvlText w:val="%9."/>
+      <w:lvlJc w:val="right"/>
+      <w:pPr>
+        <w:ind w:left="6480" w:hanging="180"/>
+      </w:pPr>
+    </w:lvl>
+  </w:abstractNum>
+  <w:abstractNum w:abstractNumId="1" w15:restartNumberingAfterBreak="0">
+    <w:nsid w:val="7A0D188E"/>
+    <w:multiLevelType w:val="hybridMultilevel"/>
+    <w:tmpl w:val="E5189098"/>
+    <w:lvl w:ilvl="0" w:tplc="0C0A000F">
+      <w:start w:val="1"/>
+      <w:numFmt w:val="decimal"/>
+      <w:lvlText w:val="%1."/>
+      <w:lvlJc w:val="left"/>
+      <w:pPr>
+        <w:ind w:left="720" w:hanging="360"/>
+      </w:pPr>
+      <w:rPr>
+        <w:rFonts w:hint="default"/>
+      </w:rPr>
+    </w:lvl>
+    <w:lvl w:ilvl="1" w:tplc="0C0A0019" w:tentative="1">
+      <w:start w:val="1"/>
+      <w:numFmt w:val="lowerLetter"/>
+      <w:lvlText w:val="%2."/>
+      <w:lvlJc w:val="left"/>
+      <w:pPr>
+        <w:ind w:left="1440" w:hanging="360"/>
+      </w:pPr>
+    </w:lvl>
+    <w:lvl w:ilvl="2" w:tplc="0C0A001B" w:tentative="1">
+      <w:start w:val="1"/>
+      <w:numFmt w:val="lowerRoman"/>
+      <w:lvlText w:val="%3."/>
+      <w:lvlJc w:val="right"/>
+      <w:pPr>
+        <w:ind w:left="2160" w:hanging="180"/>
+      </w:pPr>
+    </w:lvl>
+    <w:lvl w:ilvl="3" w:tplc="0C0A000F" w:tentative="1">
+      <w:start w:val="1"/>
+      <w:numFmt w:val="decimal"/>
+      <w:lvlText w:val="%4."/>
+      <w:lvlJc w:val="left"/>
+      <w:pPr>
+        <w:ind w:left="2880" w:hanging="360"/>
+      </w:pPr>
+    </w:lvl>
+    <w:lvl w:ilvl="4" w:tplc="0C0A0019" w:tentative="1">
+      <w:start w:val="1"/>
+      <w:numFmt w:val="lowerLetter"/>
+      <w:lvlText w:val="%5."/>
+      <w:lvlJc w:val="left"/>
+      <w:pPr>
+        <w:ind w:left="3600" w:hanging="360"/>
+      </w:pPr>
+    </w:lvl>
+    <w:lvl w:ilvl="5" w:tplc="0C0A001B" w:tentative="1">
+      <w:start w:val="1"/>
+      <w:numFmt w:val="lowerRoman"/>
+      <w:lvlText w:val="%6."/>
+      <w:lvlJc w:val="right"/>
+      <w:pPr>
+        <w:ind w:left="4320" w:hanging="180"/>
+      </w:pPr>
+    </w:lvl>
+    <w:lvl w:ilvl="6" w:tplc="0C0A000F" w:tentative="1">
+      <w:start w:val="1"/>
+      <w:numFmt w:val="decimal"/>
+      <w:lvlText w:val="%7."/>
+      <w:lvlJc w:val="left"/>
+      <w:pPr>
+        <w:ind w:left="5040" w:hanging="360"/>
+      </w:pPr>
+    </w:lvl>
+    <w:lvl w:ilvl="7" w:tplc="0C0A0019" w:tentative="1">
+      <w:start w:val="1"/>
+      <w:numFmt w:val="lowerLetter"/>
+      <w:lvlText w:val="%8."/>
+      <w:lvlJc w:val="left"/>
+      <w:pPr>
+        <w:ind w:left="5760" w:hanging="360"/>
+      </w:pPr>
+    </w:lvl>
+    <w:lvl w:ilvl="8" w:tplc="0C0A001B" w:tentative="1">
+      <w:start w:val="1"/>
+      <w:numFmt w:val="lowerRoman"/>
+      <w:lvlText w:val="%9."/>
+      <w:lvlJc w:val="right"/>
+      <w:pPr>
+        <w:ind w:left="6480" w:hanging="180"/>
+      </w:pPr>
+    </w:lvl>
+  </w:abstractNum>
+  <w:num w:numId="1">
+    <w:abstractNumId w:val="1"/>
+  </w:num>
+  <w:num w:numId="2">
+    <w:abstractNumId w:val="0"/>
+  </w:num>
+</w:numbering>
 </file>
 
 <file path=word/styles.xml><?xml version="1.0" encoding="utf-8"?>
@@ -529,6 +801,17 @@
     <w:semiHidden/>
     <w:unhideWhenUsed/>
   </w:style>
+  <w:style w:type="paragraph" w:styleId="Prrafodelista">
+    <w:name w:val="List Paragraph"/>
+    <w:basedOn w:val="Normal"/>
+    <w:uiPriority w:val="34"/>
+    <w:qFormat/>
+    <w:rsid w:val="00A955A1"/>
+    <w:pPr>
+      <w:ind w:left="720"/>
+      <w:contextualSpacing/>
+    </w:pPr>
+  </w:style>
 </w:styles>
 </file>
 

</xml_diff>